<commit_message>
modifying the word with missing snapshots
</commit_message>
<xml_diff>
--- a/ILP-1 bookstore document with all snapshots.docx
+++ b/ILP-1 bookstore document with all snapshots.docx
@@ -26,13 +26,7 @@
     <w:p>
       <w:pPr>
         <w:pStyle w:val="Normal"/>
-        <w:rPr>
-          <w:b/>
-          <w:b/>
-          <w:bCs/>
-          <w:sz w:val="22"/>
-          <w:szCs w:val="22"/>
-        </w:rPr>
+        <w:rPr/>
       </w:pPr>
       <w:r>
         <w:rPr>
@@ -67,10 +61,8 @@
       </w:pPr>
       <w:r>
         <w:rPr>
-          <w:b/>
-          <w:bCs/>
-          <w:sz w:val="22"/>
-          <w:szCs w:val="22"/>
+          <w:b w:val="false"/>
+          <w:bCs w:val="false"/>
         </w:rPr>
       </w:r>
     </w:p>
@@ -106,10 +98,8 @@
       </w:pPr>
       <w:r>
         <w:rPr>
-          <w:b/>
-          <w:bCs/>
-          <w:sz w:val="26"/>
-          <w:szCs w:val="26"/>
+          <w:b w:val="false"/>
+          <w:bCs w:val="false"/>
         </w:rPr>
       </w:r>
     </w:p>
@@ -261,24 +251,31 @@
           <w:sz w:val="22"/>
           <w:szCs w:val="22"/>
         </w:rPr>
-        <w:t>global git lab configuration</w:t>
-      </w:r>
-    </w:p>
-    <w:p>
-      <w:pPr>
-        <w:pStyle w:val="Normal"/>
-        <w:rPr>
-          <w:b w:val="false"/>
-          <w:b w:val="false"/>
-          <w:bCs w:val="false"/>
-        </w:rPr>
-      </w:pPr>
-      <w:r>
-        <w:rPr>
-          <w:b/>
-          <w:bCs/>
+        <w:t>g</w:t>
+      </w:r>
+      <w:r>
+        <w:rPr>
+          <w:b w:val="false"/>
+          <w:bCs w:val="false"/>
           <w:sz w:val="22"/>
           <w:szCs w:val="22"/>
+        </w:rPr>
+        <w:t>lobal git lab configuration</w:t>
+      </w:r>
+    </w:p>
+    <w:p>
+      <w:pPr>
+        <w:pStyle w:val="Normal"/>
+        <w:rPr>
+          <w:b w:val="false"/>
+          <w:b w:val="false"/>
+          <w:bCs w:val="false"/>
+        </w:rPr>
+      </w:pPr>
+      <w:r>
+        <w:rPr>
+          <w:b w:val="false"/>
+          <w:bCs w:val="false"/>
         </w:rPr>
       </w:r>
     </w:p>
@@ -348,7 +345,16 @@
           <w:sz w:val="22"/>
           <w:szCs w:val="22"/>
         </w:rPr>
-        <w:t>global jenkins configuration</w:t>
+        <w:t>g</w:t>
+      </w:r>
+      <w:r>
+        <w:rPr>
+          <w:b w:val="false"/>
+          <w:bCs w:val="false"/>
+          <w:sz w:val="22"/>
+          <w:szCs w:val="22"/>
+        </w:rPr>
+        <w:t>lobal jenkins configuration</w:t>
       </w:r>
     </w:p>
     <w:p>
@@ -417,7 +423,16 @@
           <w:sz w:val="22"/>
           <w:szCs w:val="22"/>
         </w:rPr>
-        <w:t>global repository config</w:t>
+        <w:t>g</w:t>
+      </w:r>
+      <w:r>
+        <w:rPr>
+          <w:b w:val="false"/>
+          <w:bCs w:val="false"/>
+          <w:sz w:val="22"/>
+          <w:szCs w:val="22"/>
+        </w:rPr>
+        <w:t>lobal repository config</w:t>
       </w:r>
     </w:p>
     <w:p>
@@ -507,24 +522,31 @@
           <w:sz w:val="22"/>
           <w:szCs w:val="22"/>
         </w:rPr>
-        <w:t>git config</w:t>
-      </w:r>
-    </w:p>
-    <w:p>
-      <w:pPr>
-        <w:pStyle w:val="Normal"/>
-        <w:rPr>
-          <w:b w:val="false"/>
-          <w:b w:val="false"/>
-          <w:bCs w:val="false"/>
-        </w:rPr>
-      </w:pPr>
-      <w:r>
-        <w:rPr>
-          <w:b/>
-          <w:bCs/>
+        <w:t>g</w:t>
+      </w:r>
+      <w:r>
+        <w:rPr>
+          <w:b w:val="false"/>
+          <w:bCs w:val="false"/>
           <w:sz w:val="22"/>
           <w:szCs w:val="22"/>
+        </w:rPr>
+        <w:t>it config</w:t>
+      </w:r>
+    </w:p>
+    <w:p>
+      <w:pPr>
+        <w:pStyle w:val="Normal"/>
+        <w:rPr>
+          <w:b w:val="false"/>
+          <w:b w:val="false"/>
+          <w:bCs w:val="false"/>
+        </w:rPr>
+      </w:pPr>
+      <w:r>
+        <w:rPr>
+          <w:b w:val="false"/>
+          <w:bCs w:val="false"/>
         </w:rPr>
       </w:r>
     </w:p>
@@ -594,24 +616,31 @@
           <w:sz w:val="22"/>
           <w:szCs w:val="22"/>
         </w:rPr>
-        <w:t>project name</w:t>
-      </w:r>
-    </w:p>
-    <w:p>
-      <w:pPr>
-        <w:pStyle w:val="Normal"/>
-        <w:rPr>
-          <w:b w:val="false"/>
-          <w:b w:val="false"/>
-          <w:bCs w:val="false"/>
-        </w:rPr>
-      </w:pPr>
-      <w:r>
-        <w:rPr>
-          <w:b/>
-          <w:bCs/>
+        <w:t>p</w:t>
+      </w:r>
+      <w:r>
+        <w:rPr>
+          <w:b w:val="false"/>
+          <w:bCs w:val="false"/>
           <w:sz w:val="22"/>
           <w:szCs w:val="22"/>
+        </w:rPr>
+        <w:t>roject name</w:t>
+      </w:r>
+    </w:p>
+    <w:p>
+      <w:pPr>
+        <w:pStyle w:val="Normal"/>
+        <w:rPr>
+          <w:b w:val="false"/>
+          <w:b w:val="false"/>
+          <w:bCs w:val="false"/>
+        </w:rPr>
+      </w:pPr>
+      <w:r>
+        <w:rPr>
+          <w:b w:val="false"/>
+          <w:bCs w:val="false"/>
         </w:rPr>
       </w:r>
     </w:p>
@@ -681,7 +710,16 @@
           <w:sz w:val="22"/>
           <w:szCs w:val="22"/>
         </w:rPr>
-        <w:t>Build failure notification</w:t>
+        <w:t>B</w:t>
+      </w:r>
+      <w:r>
+        <w:rPr>
+          <w:b w:val="false"/>
+          <w:bCs w:val="false"/>
+          <w:sz w:val="22"/>
+          <w:szCs w:val="22"/>
+        </w:rPr>
+        <w:t>uild failure notification</w:t>
       </w:r>
     </w:p>
     <w:p>
@@ -773,6 +811,7 @@
         <w:rPr>
           <w:position w:val="0"/>
           <w:sz w:val="22"/>
+          <w:sz w:val="22"/>
           <w:u w:val="none"/>
           <w:vertAlign w:val="baseline"/>
         </w:rPr>
@@ -783,6 +822,7 @@
           <w:bCs w:val="false"/>
           <w:position w:val="0"/>
           <w:sz w:val="22"/>
+          <w:sz w:val="22"/>
           <w:u w:val="none"/>
           <w:vertAlign w:val="baseline"/>
         </w:rPr>
@@ -791,6 +831,7 @@
       <w:r>
         <w:rPr>
           <w:position w:val="0"/>
+          <w:sz w:val="22"/>
           <w:sz w:val="22"/>
           <w:u w:val="none"/>
           <w:vertAlign w:val="baseline"/>
@@ -865,6 +906,7 @@
         <w:rPr>
           <w:position w:val="0"/>
           <w:sz w:val="22"/>
+          <w:sz w:val="22"/>
           <w:u w:val="none"/>
           <w:vertAlign w:val="baseline"/>
         </w:rPr>
@@ -872,6 +914,7 @@
       <w:r>
         <w:rPr>
           <w:position w:val="0"/>
+          <w:sz w:val="22"/>
           <w:sz w:val="22"/>
           <w:u w:val="none"/>
           <w:vertAlign w:val="baseline"/>
@@ -964,6 +1007,7 @@
           <w:bCs w:val="false"/>
           <w:position w:val="0"/>
           <w:sz w:val="22"/>
+          <w:sz w:val="22"/>
           <w:u w:val="none"/>
           <w:vertAlign w:val="baseline"/>
         </w:rPr>
@@ -974,6 +1018,7 @@
           <w:bCs w:val="false"/>
           <w:position w:val="0"/>
           <w:sz w:val="22"/>
+          <w:sz w:val="22"/>
           <w:u w:val="none"/>
           <w:vertAlign w:val="baseline"/>
         </w:rPr>
@@ -1001,6 +1046,7 @@
         <w:jc w:val="center"/>
         <w:rPr>
           <w:position w:val="0"/>
+          <w:sz w:val="22"/>
           <w:sz w:val="22"/>
           <w:u w:val="none"/>
           <w:vertAlign w:val="baseline"/>
@@ -1057,10 +1103,21 @@
         <w:rPr>
           <w:position w:val="0"/>
           <w:sz w:val="22"/>
+          <w:sz w:val="22"/>
           <w:u w:val="none"/>
           <w:vertAlign w:val="baseline"/>
         </w:rPr>
-        <w:t>Tomcat config</w:t>
+        <w:t>T</w:t>
+      </w:r>
+      <w:r>
+        <w:rPr>
+          <w:position w:val="0"/>
+          <w:sz w:val="22"/>
+          <w:sz w:val="22"/>
+          <w:u w:val="none"/>
+          <w:vertAlign w:val="baseline"/>
+        </w:rPr>
+        <w:t>omcat config</w:t>
       </w:r>
     </w:p>
     <w:p>
@@ -1160,6 +1217,7 @@
         <w:rPr>
           <w:position w:val="0"/>
           <w:sz w:val="22"/>
+          <w:sz w:val="22"/>
           <w:u w:val="none"/>
           <w:vertAlign w:val="baseline"/>
         </w:rPr>
@@ -1167,6 +1225,7 @@
       <w:r>
         <w:rPr>
           <w:position w:val="0"/>
+          <w:sz w:val="22"/>
           <w:sz w:val="22"/>
           <w:u w:val="none"/>
           <w:vertAlign w:val="baseline"/>
@@ -1182,7 +1241,7 @@
           <w:b/>
           <w:bCs/>
           <w:position w:val="0"/>
-          <w:sz w:val="26"/>
+          <w:sz w:val="22"/>
           <w:sz w:val="26"/>
           <w:szCs w:val="26"/>
           <w:u w:val="none"/>
@@ -1287,6 +1346,7 @@
           <w:bCs/>
           <w:position w:val="0"/>
           <w:sz w:val="22"/>
+          <w:sz w:val="22"/>
           <w:u w:val="none"/>
           <w:vertAlign w:val="baseline"/>
         </w:rPr>
@@ -1296,6 +1356,7 @@
           <w:b/>
           <w:bCs/>
           <w:position w:val="0"/>
+          <w:sz w:val="22"/>
           <w:sz w:val="22"/>
           <w:u w:val="none"/>
           <w:vertAlign w:val="baseline"/>
@@ -1370,6 +1431,7 @@
         <w:rPr>
           <w:position w:val="0"/>
           <w:sz w:val="22"/>
+          <w:sz w:val="22"/>
           <w:u w:val="none"/>
           <w:vertAlign w:val="baseline"/>
         </w:rPr>
@@ -1377,6 +1439,7 @@
       <w:r>
         <w:rPr>
           <w:position w:val="0"/>
+          <w:sz w:val="22"/>
           <w:sz w:val="22"/>
           <w:u w:val="none"/>
           <w:vertAlign w:val="baseline"/>
@@ -1466,6 +1529,7 @@
         <w:rPr>
           <w:position w:val="0"/>
           <w:sz w:val="22"/>
+          <w:sz w:val="22"/>
           <w:u w:val="none"/>
           <w:vertAlign w:val="baseline"/>
         </w:rPr>
@@ -1473,6 +1537,7 @@
       <w:r>
         <w:rPr>
           <w:position w:val="0"/>
+          <w:sz w:val="22"/>
           <w:sz w:val="22"/>
           <w:u w:val="none"/>
           <w:vertAlign w:val="baseline"/>
@@ -1560,21 +1625,792 @@
         <w:pStyle w:val="Normal"/>
         <w:spacing w:before="0" w:after="160"/>
         <w:jc w:val="center"/>
+        <w:rPr/>
+      </w:pPr>
+      <w:r>
         <w:rPr>
           <w:position w:val="0"/>
           <w:sz w:val="22"/>
+          <w:sz w:val="22"/>
           <w:u w:val="none"/>
           <w:vertAlign w:val="baseline"/>
         </w:rPr>
-      </w:pPr>
-      <w:r>
+        <w:t>Application unsuccessful login</w:t>
+      </w:r>
+    </w:p>
+    <w:p>
+      <w:pPr>
+        <w:pStyle w:val="Normal"/>
+        <w:spacing w:before="0" w:after="160"/>
+        <w:jc w:val="center"/>
         <w:rPr>
           <w:position w:val="0"/>
           <w:sz w:val="22"/>
+          <w:sz w:val="22"/>
           <w:u w:val="none"/>
           <w:vertAlign w:val="baseline"/>
         </w:rPr>
-        <w:t>Application unsuccessful login</w:t>
+      </w:pPr>
+      <w:r>
+        <w:rPr>
+          <w:position w:val="0"/>
+          <w:sz w:val="22"/>
+          <w:sz w:val="22"/>
+          <w:u w:val="none"/>
+          <w:vertAlign w:val="baseline"/>
+        </w:rPr>
+      </w:r>
+    </w:p>
+    <w:p>
+      <w:pPr>
+        <w:pStyle w:val="Normal"/>
+        <w:spacing w:before="0" w:after="160"/>
+        <w:jc w:val="center"/>
+        <w:rPr>
+          <w:b/>
+          <w:b/>
+          <w:bCs/>
+          <w:sz w:val="28"/>
+          <w:szCs w:val="28"/>
+        </w:rPr>
+      </w:pPr>
+      <w:r>
+        <w:rPr>
+          <w:b/>
+          <w:bCs/>
+          <w:position w:val="0"/>
+          <w:sz w:val="28"/>
+          <w:sz w:val="28"/>
+          <w:szCs w:val="28"/>
+          <w:u w:val="none"/>
+          <w:vertAlign w:val="baseline"/>
+        </w:rPr>
+        <w:t>Missing snapshots</w:t>
+      </w:r>
+    </w:p>
+    <w:p>
+      <w:pPr>
+        <w:pStyle w:val="Normal"/>
+        <w:spacing w:before="0" w:after="160"/>
+        <w:jc w:val="center"/>
+        <w:rPr>
+          <w:b w:val="false"/>
+          <w:b w:val="false"/>
+          <w:bCs w:val="false"/>
+          <w:i/>
+          <w:i/>
+          <w:iCs/>
+          <w:sz w:val="28"/>
+          <w:szCs w:val="28"/>
+        </w:rPr>
+      </w:pPr>
+      <w:r>
+        <w:rPr>
+          <w:b w:val="false"/>
+          <w:bCs w:val="false"/>
+          <w:i/>
+          <w:iCs/>
+          <w:position w:val="0"/>
+          <w:sz w:val="28"/>
+          <w:sz w:val="28"/>
+          <w:szCs w:val="28"/>
+          <w:u w:val="none"/>
+          <w:vertAlign w:val="baseline"/>
+        </w:rPr>
+        <w:t>artifactory</w:t>
+      </w:r>
+    </w:p>
+    <w:p>
+      <w:pPr>
+        <w:pStyle w:val="Normal"/>
+        <w:spacing w:before="0" w:after="160"/>
+        <w:jc w:val="center"/>
+        <w:rPr>
+          <w:b w:val="false"/>
+          <w:b w:val="false"/>
+          <w:bCs w:val="false"/>
+          <w:i w:val="false"/>
+          <w:i w:val="false"/>
+          <w:iCs w:val="false"/>
+          <w:sz w:val="28"/>
+          <w:szCs w:val="28"/>
+        </w:rPr>
+      </w:pPr>
+      <w:r>
+        <w:drawing>
+          <wp:anchor behindDoc="0" distT="0" distB="0" distL="0" distR="0" simplePos="0" locked="0" layoutInCell="1" allowOverlap="1" relativeHeight="17">
+            <wp:simplePos x="0" y="0"/>
+            <wp:positionH relativeFrom="column">
+              <wp:align>center</wp:align>
+            </wp:positionH>
+            <wp:positionV relativeFrom="paragraph">
+              <wp:posOffset>635</wp:posOffset>
+            </wp:positionV>
+            <wp:extent cx="5943600" cy="2451735"/>
+            <wp:effectExtent l="0" t="0" r="0" b="0"/>
+            <wp:wrapSquare wrapText="largest"/>
+            <wp:docPr id="16" name="Image16" descr=""/>
+            <wp:cNvGraphicFramePr>
+              <a:graphicFrameLocks xmlns:a="http://schemas.openxmlformats.org/drawingml/2006/main" noChangeAspect="1"/>
+            </wp:cNvGraphicFramePr>
+            <a:graphic xmlns:a="http://schemas.openxmlformats.org/drawingml/2006/main">
+              <a:graphicData uri="http://schemas.openxmlformats.org/drawingml/2006/picture">
+                <pic:pic xmlns:pic="http://schemas.openxmlformats.org/drawingml/2006/picture">
+                  <pic:nvPicPr>
+                    <pic:cNvPr id="16" name="Image16" descr=""/>
+                    <pic:cNvPicPr>
+                      <a:picLocks noChangeAspect="1" noChangeArrowheads="1"/>
+                    </pic:cNvPicPr>
+                  </pic:nvPicPr>
+                  <pic:blipFill>
+                    <a:blip r:embed="rId18"/>
+                    <a:stretch>
+                      <a:fillRect/>
+                    </a:stretch>
+                  </pic:blipFill>
+                  <pic:spPr bwMode="auto">
+                    <a:xfrm>
+                      <a:off x="0" y="0"/>
+                      <a:ext cx="5943600" cy="2451735"/>
+                    </a:xfrm>
+                    <a:prstGeom prst="rect">
+                      <a:avLst/>
+                    </a:prstGeom>
+                  </pic:spPr>
+                </pic:pic>
+              </a:graphicData>
+            </a:graphic>
+          </wp:anchor>
+        </w:drawing>
+      </w:r>
+      <w:r>
+        <w:rPr>
+          <w:b w:val="false"/>
+          <w:bCs w:val="false"/>
+          <w:i w:val="false"/>
+          <w:iCs w:val="false"/>
+          <w:sz w:val="28"/>
+          <w:szCs w:val="28"/>
+        </w:rPr>
+        <w:t>a</w:t>
+      </w:r>
+      <w:r>
+        <w:rPr>
+          <w:b w:val="false"/>
+          <w:bCs w:val="false"/>
+          <w:i w:val="false"/>
+          <w:iCs w:val="false"/>
+          <w:sz w:val="28"/>
+          <w:szCs w:val="28"/>
+        </w:rPr>
+        <w:t>rtifactory job configuration</w:t>
+      </w:r>
+    </w:p>
+    <w:p>
+      <w:pPr>
+        <w:pStyle w:val="Normal"/>
+        <w:spacing w:before="0" w:after="160"/>
+        <w:jc w:val="center"/>
+        <w:rPr>
+          <w:b w:val="false"/>
+          <w:b w:val="false"/>
+          <w:bCs w:val="false"/>
+          <w:i w:val="false"/>
+          <w:i w:val="false"/>
+          <w:iCs w:val="false"/>
+          <w:sz w:val="28"/>
+          <w:szCs w:val="28"/>
+        </w:rPr>
+      </w:pPr>
+      <w:r>
+        <w:drawing>
+          <wp:anchor behindDoc="0" distT="0" distB="0" distL="0" distR="0" simplePos="0" locked="0" layoutInCell="1" allowOverlap="1" relativeHeight="18">
+            <wp:simplePos x="0" y="0"/>
+            <wp:positionH relativeFrom="column">
+              <wp:align>center</wp:align>
+            </wp:positionH>
+            <wp:positionV relativeFrom="paragraph">
+              <wp:posOffset>635</wp:posOffset>
+            </wp:positionV>
+            <wp:extent cx="5943600" cy="2748915"/>
+            <wp:effectExtent l="0" t="0" r="0" b="0"/>
+            <wp:wrapSquare wrapText="largest"/>
+            <wp:docPr id="17" name="Image17" descr=""/>
+            <wp:cNvGraphicFramePr>
+              <a:graphicFrameLocks xmlns:a="http://schemas.openxmlformats.org/drawingml/2006/main" noChangeAspect="1"/>
+            </wp:cNvGraphicFramePr>
+            <a:graphic xmlns:a="http://schemas.openxmlformats.org/drawingml/2006/main">
+              <a:graphicData uri="http://schemas.openxmlformats.org/drawingml/2006/picture">
+                <pic:pic xmlns:pic="http://schemas.openxmlformats.org/drawingml/2006/picture">
+                  <pic:nvPicPr>
+                    <pic:cNvPr id="17" name="Image17" descr=""/>
+                    <pic:cNvPicPr>
+                      <a:picLocks noChangeAspect="1" noChangeArrowheads="1"/>
+                    </pic:cNvPicPr>
+                  </pic:nvPicPr>
+                  <pic:blipFill>
+                    <a:blip r:embed="rId19"/>
+                    <a:stretch>
+                      <a:fillRect/>
+                    </a:stretch>
+                  </pic:blipFill>
+                  <pic:spPr bwMode="auto">
+                    <a:xfrm>
+                      <a:off x="0" y="0"/>
+                      <a:ext cx="5943600" cy="2748915"/>
+                    </a:xfrm>
+                    <a:prstGeom prst="rect">
+                      <a:avLst/>
+                    </a:prstGeom>
+                  </pic:spPr>
+                </pic:pic>
+              </a:graphicData>
+            </a:graphic>
+          </wp:anchor>
+        </w:drawing>
+      </w:r>
+      <w:r>
+        <w:rPr>
+          <w:b w:val="false"/>
+          <w:bCs w:val="false"/>
+          <w:i w:val="false"/>
+          <w:iCs w:val="false"/>
+          <w:sz w:val="28"/>
+          <w:szCs w:val="28"/>
+        </w:rPr>
+        <w:t>a</w:t>
+      </w:r>
+      <w:r>
+        <w:rPr>
+          <w:b w:val="false"/>
+          <w:bCs w:val="false"/>
+          <w:i w:val="false"/>
+          <w:iCs w:val="false"/>
+          <w:sz w:val="28"/>
+          <w:szCs w:val="28"/>
+        </w:rPr>
+        <w:t>rtifactory global configuration</w:t>
+      </w:r>
+    </w:p>
+    <w:p>
+      <w:pPr>
+        <w:pStyle w:val="Normal"/>
+        <w:spacing w:before="0" w:after="160"/>
+        <w:jc w:val="center"/>
+        <w:rPr>
+          <w:b w:val="false"/>
+          <w:b w:val="false"/>
+          <w:bCs w:val="false"/>
+          <w:i w:val="false"/>
+          <w:i w:val="false"/>
+          <w:iCs w:val="false"/>
+          <w:sz w:val="28"/>
+          <w:szCs w:val="28"/>
+        </w:rPr>
+      </w:pPr>
+      <w:r>
+        <w:rPr>
+          <w:b w:val="false"/>
+          <w:bCs w:val="false"/>
+          <w:i w:val="false"/>
+          <w:iCs w:val="false"/>
+          <w:sz w:val="28"/>
+          <w:szCs w:val="28"/>
+        </w:rPr>
+        <w:drawing>
+          <wp:anchor behindDoc="0" distT="0" distB="0" distL="0" distR="0" simplePos="0" locked="0" layoutInCell="1" allowOverlap="1" relativeHeight="19">
+            <wp:simplePos x="0" y="0"/>
+            <wp:positionH relativeFrom="column">
+              <wp:align>center</wp:align>
+            </wp:positionH>
+            <wp:positionV relativeFrom="paragraph">
+              <wp:posOffset>635</wp:posOffset>
+            </wp:positionV>
+            <wp:extent cx="5943600" cy="2241550"/>
+            <wp:effectExtent l="0" t="0" r="0" b="0"/>
+            <wp:wrapSquare wrapText="largest"/>
+            <wp:docPr id="18" name="Image18" descr=""/>
+            <wp:cNvGraphicFramePr>
+              <a:graphicFrameLocks xmlns:a="http://schemas.openxmlformats.org/drawingml/2006/main" noChangeAspect="1"/>
+            </wp:cNvGraphicFramePr>
+            <a:graphic xmlns:a="http://schemas.openxmlformats.org/drawingml/2006/main">
+              <a:graphicData uri="http://schemas.openxmlformats.org/drawingml/2006/picture">
+                <pic:pic xmlns:pic="http://schemas.openxmlformats.org/drawingml/2006/picture">
+                  <pic:nvPicPr>
+                    <pic:cNvPr id="18" name="Image18" descr=""/>
+                    <pic:cNvPicPr>
+                      <a:picLocks noChangeAspect="1" noChangeArrowheads="1"/>
+                    </pic:cNvPicPr>
+                  </pic:nvPicPr>
+                  <pic:blipFill>
+                    <a:blip r:embed="rId20"/>
+                    <a:stretch>
+                      <a:fillRect/>
+                    </a:stretch>
+                  </pic:blipFill>
+                  <pic:spPr bwMode="auto">
+                    <a:xfrm>
+                      <a:off x="0" y="0"/>
+                      <a:ext cx="5943600" cy="2241550"/>
+                    </a:xfrm>
+                    <a:prstGeom prst="rect">
+                      <a:avLst/>
+                    </a:prstGeom>
+                  </pic:spPr>
+                </pic:pic>
+              </a:graphicData>
+            </a:graphic>
+          </wp:anchor>
+        </w:drawing>
+      </w:r>
+    </w:p>
+    <w:p>
+      <w:pPr>
+        <w:pStyle w:val="Normal"/>
+        <w:spacing w:before="0" w:after="160"/>
+        <w:jc w:val="center"/>
+        <w:rPr>
+          <w:b w:val="false"/>
+          <w:b w:val="false"/>
+          <w:bCs w:val="false"/>
+          <w:i w:val="false"/>
+          <w:i w:val="false"/>
+          <w:iCs w:val="false"/>
+          <w:sz w:val="28"/>
+          <w:szCs w:val="28"/>
+        </w:rPr>
+      </w:pPr>
+      <w:r>
+        <w:rPr>
+          <w:b w:val="false"/>
+          <w:bCs w:val="false"/>
+          <w:i w:val="false"/>
+          <w:iCs w:val="false"/>
+          <w:sz w:val="28"/>
+          <w:szCs w:val="28"/>
+        </w:rPr>
+        <w:t>artifactory snapshot</w:t>
+      </w:r>
+    </w:p>
+    <w:p>
+      <w:pPr>
+        <w:pStyle w:val="Normal"/>
+        <w:spacing w:before="0" w:after="160"/>
+        <w:jc w:val="center"/>
+        <w:rPr/>
+      </w:pPr>
+      <w:r>
+        <w:drawing>
+          <wp:anchor behindDoc="0" distT="0" distB="0" distL="0" distR="0" simplePos="0" locked="0" layoutInCell="1" allowOverlap="1" relativeHeight="20">
+            <wp:simplePos x="0" y="0"/>
+            <wp:positionH relativeFrom="column">
+              <wp:align>center</wp:align>
+            </wp:positionH>
+            <wp:positionV relativeFrom="paragraph">
+              <wp:posOffset>635</wp:posOffset>
+            </wp:positionV>
+            <wp:extent cx="5943600" cy="2282825"/>
+            <wp:effectExtent l="0" t="0" r="0" b="0"/>
+            <wp:wrapSquare wrapText="largest"/>
+            <wp:docPr id="19" name="Image19" descr=""/>
+            <wp:cNvGraphicFramePr>
+              <a:graphicFrameLocks xmlns:a="http://schemas.openxmlformats.org/drawingml/2006/main" noChangeAspect="1"/>
+            </wp:cNvGraphicFramePr>
+            <a:graphic xmlns:a="http://schemas.openxmlformats.org/drawingml/2006/main">
+              <a:graphicData uri="http://schemas.openxmlformats.org/drawingml/2006/picture">
+                <pic:pic xmlns:pic="http://schemas.openxmlformats.org/drawingml/2006/picture">
+                  <pic:nvPicPr>
+                    <pic:cNvPr id="19" name="Image19" descr=""/>
+                    <pic:cNvPicPr>
+                      <a:picLocks noChangeAspect="1" noChangeArrowheads="1"/>
+                    </pic:cNvPicPr>
+                  </pic:nvPicPr>
+                  <pic:blipFill>
+                    <a:blip r:embed="rId21"/>
+                    <a:stretch>
+                      <a:fillRect/>
+                    </a:stretch>
+                  </pic:blipFill>
+                  <pic:spPr bwMode="auto">
+                    <a:xfrm>
+                      <a:off x="0" y="0"/>
+                      <a:ext cx="5943600" cy="2282825"/>
+                    </a:xfrm>
+                    <a:prstGeom prst="rect">
+                      <a:avLst/>
+                    </a:prstGeom>
+                  </pic:spPr>
+                </pic:pic>
+              </a:graphicData>
+            </a:graphic>
+          </wp:anchor>
+        </w:drawing>
+      </w:r>
+      <w:r>
+        <w:rPr>
+          <w:b w:val="false"/>
+          <w:bCs w:val="false"/>
+          <w:i w:val="false"/>
+          <w:iCs w:val="false"/>
+          <w:sz w:val="28"/>
+          <w:szCs w:val="28"/>
+        </w:rPr>
+        <w:t>m</w:t>
+      </w:r>
+      <w:r>
+        <w:rPr>
+          <w:b w:val="false"/>
+          <w:bCs w:val="false"/>
+          <w:i w:val="false"/>
+          <w:iCs w:val="false"/>
+          <w:sz w:val="28"/>
+          <w:szCs w:val="28"/>
+        </w:rPr>
+        <w:t>odule uploaded into artifactory snapshot</w:t>
+      </w:r>
+    </w:p>
+    <w:p>
+      <w:pPr>
+        <w:pStyle w:val="Normal"/>
+        <w:spacing w:before="0" w:after="160"/>
+        <w:jc w:val="center"/>
+        <w:rPr>
+          <w:b w:val="false"/>
+          <w:b w:val="false"/>
+          <w:bCs w:val="false"/>
+          <w:i w:val="false"/>
+          <w:i w:val="false"/>
+          <w:iCs w:val="false"/>
+          <w:sz w:val="28"/>
+          <w:szCs w:val="28"/>
+        </w:rPr>
+      </w:pPr>
+      <w:r>
+        <w:rPr/>
+        <w:drawing>
+          <wp:anchor behindDoc="0" distT="0" distB="0" distL="0" distR="0" simplePos="0" locked="0" layoutInCell="1" allowOverlap="1" relativeHeight="21">
+            <wp:simplePos x="0" y="0"/>
+            <wp:positionH relativeFrom="column">
+              <wp:align>center</wp:align>
+            </wp:positionH>
+            <wp:positionV relativeFrom="paragraph">
+              <wp:posOffset>635</wp:posOffset>
+            </wp:positionV>
+            <wp:extent cx="5943600" cy="2650490"/>
+            <wp:effectExtent l="0" t="0" r="0" b="0"/>
+            <wp:wrapSquare wrapText="largest"/>
+            <wp:docPr id="20" name="Image20" descr=""/>
+            <wp:cNvGraphicFramePr>
+              <a:graphicFrameLocks xmlns:a="http://schemas.openxmlformats.org/drawingml/2006/main" noChangeAspect="1"/>
+            </wp:cNvGraphicFramePr>
+            <a:graphic xmlns:a="http://schemas.openxmlformats.org/drawingml/2006/main">
+              <a:graphicData uri="http://schemas.openxmlformats.org/drawingml/2006/picture">
+                <pic:pic xmlns:pic="http://schemas.openxmlformats.org/drawingml/2006/picture">
+                  <pic:nvPicPr>
+                    <pic:cNvPr id="20" name="Image20" descr=""/>
+                    <pic:cNvPicPr>
+                      <a:picLocks noChangeAspect="1" noChangeArrowheads="1"/>
+                    </pic:cNvPicPr>
+                  </pic:nvPicPr>
+                  <pic:blipFill>
+                    <a:blip r:embed="rId22"/>
+                    <a:stretch>
+                      <a:fillRect/>
+                    </a:stretch>
+                  </pic:blipFill>
+                  <pic:spPr bwMode="auto">
+                    <a:xfrm>
+                      <a:off x="0" y="0"/>
+                      <a:ext cx="5943600" cy="2650490"/>
+                    </a:xfrm>
+                    <a:prstGeom prst="rect">
+                      <a:avLst/>
+                    </a:prstGeom>
+                  </pic:spPr>
+                </pic:pic>
+              </a:graphicData>
+            </a:graphic>
+          </wp:anchor>
+        </w:drawing>
+      </w:r>
+    </w:p>
+    <w:p>
+      <w:pPr>
+        <w:pStyle w:val="Normal"/>
+        <w:spacing w:before="0" w:after="160"/>
+        <w:jc w:val="center"/>
+        <w:rPr/>
+      </w:pPr>
+      <w:r>
+        <w:rPr>
+          <w:b w:val="false"/>
+          <w:bCs w:val="false"/>
+          <w:i w:val="false"/>
+          <w:iCs w:val="false"/>
+          <w:sz w:val="28"/>
+          <w:szCs w:val="28"/>
+        </w:rPr>
+        <w:t>SONAR SNIPS</w:t>
+      </w:r>
+    </w:p>
+    <w:p>
+      <w:pPr>
+        <w:pStyle w:val="Normal"/>
+        <w:spacing w:before="0" w:after="160"/>
+        <w:jc w:val="center"/>
+        <w:rPr>
+          <w:b w:val="false"/>
+          <w:b w:val="false"/>
+          <w:bCs w:val="false"/>
+          <w:i w:val="false"/>
+          <w:i w:val="false"/>
+          <w:iCs w:val="false"/>
+          <w:sz w:val="28"/>
+          <w:szCs w:val="28"/>
+        </w:rPr>
+      </w:pPr>
+      <w:r>
+        <w:rPr/>
+        <w:drawing>
+          <wp:anchor behindDoc="0" distT="0" distB="0" distL="0" distR="0" simplePos="0" locked="0" layoutInCell="1" allowOverlap="1" relativeHeight="22">
+            <wp:simplePos x="0" y="0"/>
+            <wp:positionH relativeFrom="column">
+              <wp:align>center</wp:align>
+            </wp:positionH>
+            <wp:positionV relativeFrom="paragraph">
+              <wp:posOffset>635</wp:posOffset>
+            </wp:positionV>
+            <wp:extent cx="5943600" cy="1496060"/>
+            <wp:effectExtent l="0" t="0" r="0" b="0"/>
+            <wp:wrapSquare wrapText="largest"/>
+            <wp:docPr id="21" name="Image21" descr=""/>
+            <wp:cNvGraphicFramePr>
+              <a:graphicFrameLocks xmlns:a="http://schemas.openxmlformats.org/drawingml/2006/main" noChangeAspect="1"/>
+            </wp:cNvGraphicFramePr>
+            <a:graphic xmlns:a="http://schemas.openxmlformats.org/drawingml/2006/main">
+              <a:graphicData uri="http://schemas.openxmlformats.org/drawingml/2006/picture">
+                <pic:pic xmlns:pic="http://schemas.openxmlformats.org/drawingml/2006/picture">
+                  <pic:nvPicPr>
+                    <pic:cNvPr id="21" name="Image21" descr=""/>
+                    <pic:cNvPicPr>
+                      <a:picLocks noChangeAspect="1" noChangeArrowheads="1"/>
+                    </pic:cNvPicPr>
+                  </pic:nvPicPr>
+                  <pic:blipFill>
+                    <a:blip r:embed="rId23"/>
+                    <a:stretch>
+                      <a:fillRect/>
+                    </a:stretch>
+                  </pic:blipFill>
+                  <pic:spPr bwMode="auto">
+                    <a:xfrm>
+                      <a:off x="0" y="0"/>
+                      <a:ext cx="5943600" cy="1496060"/>
+                    </a:xfrm>
+                    <a:prstGeom prst="rect">
+                      <a:avLst/>
+                    </a:prstGeom>
+                  </pic:spPr>
+                </pic:pic>
+              </a:graphicData>
+            </a:graphic>
+          </wp:anchor>
+        </w:drawing>
+      </w:r>
+    </w:p>
+    <w:p>
+      <w:pPr>
+        <w:pStyle w:val="Normal"/>
+        <w:spacing w:before="0" w:after="160"/>
+        <w:jc w:val="center"/>
+        <w:rPr>
+          <w:b w:val="false"/>
+          <w:b w:val="false"/>
+          <w:bCs w:val="false"/>
+          <w:i w:val="false"/>
+          <w:i w:val="false"/>
+          <w:iCs w:val="false"/>
+          <w:sz w:val="28"/>
+          <w:szCs w:val="28"/>
+        </w:rPr>
+      </w:pPr>
+      <w:r>
+        <w:rPr/>
+        <w:drawing>
+          <wp:anchor behindDoc="0" distT="0" distB="0" distL="0" distR="0" simplePos="0" locked="0" layoutInCell="1" allowOverlap="1" relativeHeight="23">
+            <wp:simplePos x="0" y="0"/>
+            <wp:positionH relativeFrom="column">
+              <wp:align>center</wp:align>
+            </wp:positionH>
+            <wp:positionV relativeFrom="paragraph">
+              <wp:posOffset>635</wp:posOffset>
+            </wp:positionV>
+            <wp:extent cx="5943600" cy="2000885"/>
+            <wp:effectExtent l="0" t="0" r="0" b="0"/>
+            <wp:wrapSquare wrapText="largest"/>
+            <wp:docPr id="22" name="Image22" descr=""/>
+            <wp:cNvGraphicFramePr>
+              <a:graphicFrameLocks xmlns:a="http://schemas.openxmlformats.org/drawingml/2006/main" noChangeAspect="1"/>
+            </wp:cNvGraphicFramePr>
+            <a:graphic xmlns:a="http://schemas.openxmlformats.org/drawingml/2006/main">
+              <a:graphicData uri="http://schemas.openxmlformats.org/drawingml/2006/picture">
+                <pic:pic xmlns:pic="http://schemas.openxmlformats.org/drawingml/2006/picture">
+                  <pic:nvPicPr>
+                    <pic:cNvPr id="22" name="Image22" descr=""/>
+                    <pic:cNvPicPr>
+                      <a:picLocks noChangeAspect="1" noChangeArrowheads="1"/>
+                    </pic:cNvPicPr>
+                  </pic:nvPicPr>
+                  <pic:blipFill>
+                    <a:blip r:embed="rId24"/>
+                    <a:stretch>
+                      <a:fillRect/>
+                    </a:stretch>
+                  </pic:blipFill>
+                  <pic:spPr bwMode="auto">
+                    <a:xfrm>
+                      <a:off x="0" y="0"/>
+                      <a:ext cx="5943600" cy="2000885"/>
+                    </a:xfrm>
+                    <a:prstGeom prst="rect">
+                      <a:avLst/>
+                    </a:prstGeom>
+                  </pic:spPr>
+                </pic:pic>
+              </a:graphicData>
+            </a:graphic>
+          </wp:anchor>
+        </w:drawing>
+      </w:r>
+    </w:p>
+    <w:p>
+      <w:pPr>
+        <w:pStyle w:val="Normal"/>
+        <w:spacing w:before="0" w:after="160"/>
+        <w:jc w:val="center"/>
+        <w:rPr>
+          <w:b w:val="false"/>
+          <w:b w:val="false"/>
+          <w:bCs w:val="false"/>
+          <w:i w:val="false"/>
+          <w:i w:val="false"/>
+          <w:iCs w:val="false"/>
+          <w:sz w:val="28"/>
+          <w:szCs w:val="28"/>
+        </w:rPr>
+      </w:pPr>
+      <w:r>
+        <w:rPr/>
+        <w:drawing>
+          <wp:anchor behindDoc="0" distT="0" distB="0" distL="0" distR="0" simplePos="0" locked="0" layoutInCell="1" allowOverlap="1" relativeHeight="24">
+            <wp:simplePos x="0" y="0"/>
+            <wp:positionH relativeFrom="column">
+              <wp:align>center</wp:align>
+            </wp:positionH>
+            <wp:positionV relativeFrom="paragraph">
+              <wp:align>top</wp:align>
+            </wp:positionV>
+            <wp:extent cx="5943600" cy="3187700"/>
+            <wp:effectExtent l="0" t="0" r="0" b="0"/>
+            <wp:wrapSquare wrapText="largest"/>
+            <wp:docPr id="23" name="Image23" descr=""/>
+            <wp:cNvGraphicFramePr>
+              <a:graphicFrameLocks xmlns:a="http://schemas.openxmlformats.org/drawingml/2006/main" noChangeAspect="1"/>
+            </wp:cNvGraphicFramePr>
+            <a:graphic xmlns:a="http://schemas.openxmlformats.org/drawingml/2006/main">
+              <a:graphicData uri="http://schemas.openxmlformats.org/drawingml/2006/picture">
+                <pic:pic xmlns:pic="http://schemas.openxmlformats.org/drawingml/2006/picture">
+                  <pic:nvPicPr>
+                    <pic:cNvPr id="23" name="Image23" descr=""/>
+                    <pic:cNvPicPr>
+                      <a:picLocks noChangeAspect="1" noChangeArrowheads="1"/>
+                    </pic:cNvPicPr>
+                  </pic:nvPicPr>
+                  <pic:blipFill>
+                    <a:blip r:embed="rId25"/>
+                    <a:stretch>
+                      <a:fillRect/>
+                    </a:stretch>
+                  </pic:blipFill>
+                  <pic:spPr bwMode="auto">
+                    <a:xfrm>
+                      <a:off x="0" y="0"/>
+                      <a:ext cx="5943600" cy="3187700"/>
+                    </a:xfrm>
+                    <a:prstGeom prst="rect">
+                      <a:avLst/>
+                    </a:prstGeom>
+                  </pic:spPr>
+                </pic:pic>
+              </a:graphicData>
+            </a:graphic>
+          </wp:anchor>
+        </w:drawing>
+      </w:r>
+    </w:p>
+    <w:p>
+      <w:pPr>
+        <w:pStyle w:val="Normal"/>
+        <w:spacing w:before="0" w:after="160"/>
+        <w:jc w:val="center"/>
+        <w:rPr>
+          <w:b w:val="false"/>
+          <w:b w:val="false"/>
+          <w:bCs w:val="false"/>
+          <w:i w:val="false"/>
+          <w:i w:val="false"/>
+          <w:iCs w:val="false"/>
+          <w:sz w:val="28"/>
+          <w:szCs w:val="28"/>
+        </w:rPr>
+      </w:pPr>
+      <w:r>
+        <w:rPr/>
+        <w:drawing>
+          <wp:anchor behindDoc="0" distT="0" distB="0" distL="0" distR="0" simplePos="0" locked="0" layoutInCell="1" allowOverlap="1" relativeHeight="25">
+            <wp:simplePos x="0" y="0"/>
+            <wp:positionH relativeFrom="column">
+              <wp:align>center</wp:align>
+            </wp:positionH>
+            <wp:positionV relativeFrom="paragraph">
+              <wp:posOffset>635</wp:posOffset>
+            </wp:positionV>
+            <wp:extent cx="5943600" cy="2137410"/>
+            <wp:effectExtent l="0" t="0" r="0" b="0"/>
+            <wp:wrapSquare wrapText="largest"/>
+            <wp:docPr id="24" name="Image24" descr=""/>
+            <wp:cNvGraphicFramePr>
+              <a:graphicFrameLocks xmlns:a="http://schemas.openxmlformats.org/drawingml/2006/main" noChangeAspect="1"/>
+            </wp:cNvGraphicFramePr>
+            <a:graphic xmlns:a="http://schemas.openxmlformats.org/drawingml/2006/main">
+              <a:graphicData uri="http://schemas.openxmlformats.org/drawingml/2006/picture">
+                <pic:pic xmlns:pic="http://schemas.openxmlformats.org/drawingml/2006/picture">
+                  <pic:nvPicPr>
+                    <pic:cNvPr id="24" name="Image24" descr=""/>
+                    <pic:cNvPicPr>
+                      <a:picLocks noChangeAspect="1" noChangeArrowheads="1"/>
+                    </pic:cNvPicPr>
+                  </pic:nvPicPr>
+                  <pic:blipFill>
+                    <a:blip r:embed="rId26"/>
+                    <a:stretch>
+                      <a:fillRect/>
+                    </a:stretch>
+                  </pic:blipFill>
+                  <pic:spPr bwMode="auto">
+                    <a:xfrm>
+                      <a:off x="0" y="0"/>
+                      <a:ext cx="5943600" cy="2137410"/>
+                    </a:xfrm>
+                    <a:prstGeom prst="rect">
+                      <a:avLst/>
+                    </a:prstGeom>
+                  </pic:spPr>
+                </pic:pic>
+              </a:graphicData>
+            </a:graphic>
+          </wp:anchor>
+        </w:drawing>
       </w:r>
     </w:p>
     <w:sectPr>
@@ -1596,7 +2432,6 @@
     <w:rPrDefault>
       <w:rPr>
         <w:rFonts w:ascii="Calibri" w:hAnsi="Calibri" w:eastAsia="Calibri" w:cs="" w:asciiTheme="minorHAnsi" w:cstheme="minorBidi" w:eastAsiaTheme="minorHAnsi" w:hAnsiTheme="minorHAnsi"/>
-        <w:sz w:val="22"/>
         <w:szCs w:val="22"/>
         <w:lang w:val="en-US" w:eastAsia="en-US" w:bidi="ar-SA"/>
       </w:rPr>
@@ -1990,7 +2825,7 @@
     </w:pPr>
     <w:rPr>
       <w:rFonts w:ascii="Calibri" w:hAnsi="Calibri" w:eastAsia="Calibri" w:cs="" w:asciiTheme="minorHAnsi" w:cstheme="minorBidi" w:eastAsiaTheme="minorHAnsi" w:hAnsiTheme="minorHAnsi"/>
-      <w:color w:val="auto"/>
+      <w:color w:val="00000A"/>
       <w:sz w:val="22"/>
       <w:szCs w:val="22"/>
       <w:lang w:val="en-US" w:eastAsia="en-US" w:bidi="ar-SA"/>

</xml_diff>